<commit_message>
small improvments for generating the invoice summary
</commit_message>
<xml_diff>
--- a/mergefield_docs_templates/faktury.docx
+++ b/mergefield_docs_templates/faktury.docx
@@ -1859,8 +1859,6 @@
               </w:rPr>
               <w:fldChar w:fldCharType="end"/>
             </w:r>
-            <w:bookmarkStart w:id="0" w:name="_GoBack"/>
-            <w:bookmarkEnd w:id="0"/>
           </w:p>
         </w:tc>
         <w:tc>
@@ -2370,14 +2368,6 @@
                 <w:szCs w:val="20"/>
               </w:rPr>
             </w:pPr>
-            <w:r>
-              <w:rPr>
-                <w:rFonts w:ascii="Arial" w:eastAsia="Times New Roman" w:hAnsi="Arial" w:cs="Arial"/>
-                <w:sz w:val="20"/>
-                <w:szCs w:val="20"/>
-              </w:rPr>
-              <w:t>-</w:t>
-            </w:r>
           </w:p>
         </w:tc>
       </w:tr>
@@ -3869,14 +3859,6 @@
                 <w:szCs w:val="20"/>
               </w:rPr>
             </w:pPr>
-            <w:r>
-              <w:rPr>
-                <w:rFonts w:ascii="Arial" w:eastAsia="Times New Roman" w:hAnsi="Arial" w:cs="Arial"/>
-                <w:sz w:val="20"/>
-                <w:szCs w:val="20"/>
-              </w:rPr>
-              <w:t>-</w:t>
-            </w:r>
           </w:p>
         </w:tc>
       </w:tr>
@@ -5364,14 +5346,6 @@
                 <w:szCs w:val="20"/>
               </w:rPr>
             </w:pPr>
-            <w:r>
-              <w:rPr>
-                <w:rFonts w:ascii="Arial" w:eastAsia="Times New Roman" w:hAnsi="Arial" w:cs="Arial"/>
-                <w:sz w:val="20"/>
-                <w:szCs w:val="20"/>
-              </w:rPr>
-              <w:t>-</w:t>
-            </w:r>
           </w:p>
         </w:tc>
       </w:tr>
@@ -6859,14 +6833,6 @@
                 <w:szCs w:val="20"/>
               </w:rPr>
             </w:pPr>
-            <w:r>
-              <w:rPr>
-                <w:rFonts w:ascii="Arial" w:eastAsia="Times New Roman" w:hAnsi="Arial" w:cs="Arial"/>
-                <w:sz w:val="20"/>
-                <w:szCs w:val="20"/>
-              </w:rPr>
-              <w:t>-</w:t>
-            </w:r>
           </w:p>
         </w:tc>
       </w:tr>
@@ -9811,14 +9777,6 @@
                 <w:szCs w:val="20"/>
               </w:rPr>
             </w:pPr>
-            <w:r>
-              <w:rPr>
-                <w:rFonts w:ascii="Arial" w:eastAsia="Times New Roman" w:hAnsi="Arial" w:cs="Arial"/>
-                <w:sz w:val="20"/>
-                <w:szCs w:val="20"/>
-              </w:rPr>
-              <w:t>-</w:t>
-            </w:r>
           </w:p>
         </w:tc>
       </w:tr>
@@ -11306,14 +11264,6 @@
                 <w:szCs w:val="20"/>
               </w:rPr>
             </w:pPr>
-            <w:r>
-              <w:rPr>
-                <w:rFonts w:ascii="Arial" w:eastAsia="Times New Roman" w:hAnsi="Arial" w:cs="Arial"/>
-                <w:sz w:val="20"/>
-                <w:szCs w:val="20"/>
-              </w:rPr>
-              <w:t>-</w:t>
-            </w:r>
           </w:p>
         </w:tc>
       </w:tr>
@@ -12804,14 +12754,6 @@
                 <w:szCs w:val="20"/>
               </w:rPr>
             </w:pPr>
-            <w:r>
-              <w:rPr>
-                <w:rFonts w:ascii="Arial" w:eastAsia="Times New Roman" w:hAnsi="Arial" w:cs="Arial"/>
-                <w:sz w:val="20"/>
-                <w:szCs w:val="20"/>
-              </w:rPr>
-              <w:t>-</w:t>
-            </w:r>
           </w:p>
         </w:tc>
       </w:tr>
@@ -14300,14 +14242,6 @@
                 <w:szCs w:val="20"/>
               </w:rPr>
             </w:pPr>
-            <w:r>
-              <w:rPr>
-                <w:rFonts w:ascii="Arial" w:eastAsia="Times New Roman" w:hAnsi="Arial" w:cs="Arial"/>
-                <w:sz w:val="20"/>
-                <w:szCs w:val="20"/>
-              </w:rPr>
-              <w:t>-</w:t>
-            </w:r>
           </w:p>
         </w:tc>
       </w:tr>
@@ -15806,14 +15740,8 @@
                 <w:szCs w:val="20"/>
               </w:rPr>
             </w:pPr>
-            <w:r>
-              <w:rPr>
-                <w:rFonts w:ascii="Arial" w:eastAsia="Times New Roman" w:hAnsi="Arial" w:cs="Arial"/>
-                <w:sz w:val="20"/>
-                <w:szCs w:val="20"/>
-              </w:rPr>
-              <w:t>-</w:t>
-            </w:r>
+            <w:bookmarkStart w:id="0" w:name="_GoBack"/>
+            <w:bookmarkEnd w:id="0"/>
           </w:p>
         </w:tc>
       </w:tr>

</xml_diff>